<commit_message>
criando classes tarefa e tarefa_service
</commit_message>
<xml_diff>
--- a/app_lista_tarefas_public/app_lista tarefas.docx
+++ b/app_lista_tarefas_public/app_lista tarefas.docx
@@ -141,10 +141,1285 @@
           <w:sz w:val="24"/>
           <w:szCs w:val="24"/>
         </w:rPr>
-        <w:t>Iniciando projeto</w:t>
-      </w:r>
-    </w:p>
-    <w:p/>
+        <w:t>Iniciando projet</w:t>
+      </w:r>
+      <w:r>
+        <w:rPr>
+          <w:rFonts w:ascii="Arial" w:hAnsi="Arial" w:cs="Arial"/>
+          <w:b/>
+          <w:bCs/>
+          <w:sz w:val="24"/>
+          <w:szCs w:val="24"/>
+        </w:rPr>
+        <w:t>o</w:t>
+      </w:r>
+    </w:p>
+    <w:p>
+      <w:pPr>
+        <w:jc w:val="both"/>
+        <w:rPr>
+          <w:rFonts w:ascii="Arial" w:hAnsi="Arial" w:cs="Arial"/>
+          <w:sz w:val="24"/>
+          <w:szCs w:val="24"/>
+        </w:rPr>
+      </w:pPr>
+      <w:r>
+        <w:rPr>
+          <w:rFonts w:ascii="Arial" w:hAnsi="Arial" w:cs="Arial"/>
+          <w:sz w:val="24"/>
+          <w:szCs w:val="24"/>
+        </w:rPr>
+        <w:t>Criando tabelas e inserindo registros;</w:t>
+      </w:r>
+    </w:p>
+    <w:p>
+      <w:pPr>
+        <w:jc w:val="both"/>
+        <w:rPr>
+          <w:rFonts w:ascii="Arial" w:hAnsi="Arial" w:cs="Arial"/>
+          <w:sz w:val="24"/>
+          <w:szCs w:val="24"/>
+        </w:rPr>
+      </w:pPr>
+      <w:r>
+        <w:rPr>
+          <w:rFonts w:ascii="Arial" w:hAnsi="Arial" w:cs="Arial"/>
+          <w:sz w:val="24"/>
+          <w:szCs w:val="24"/>
+        </w:rPr>
+        <w:t>Criando classe Tarefa.</w:t>
+      </w:r>
+    </w:p>
+    <w:p>
+      <w:pPr>
+        <w:jc w:val="both"/>
+        <w:rPr>
+          <w:rFonts w:ascii="Arial" w:hAnsi="Arial" w:cs="Arial"/>
+          <w:b/>
+          <w:bCs/>
+          <w:i/>
+          <w:iCs/>
+          <w:sz w:val="24"/>
+          <w:szCs w:val="24"/>
+        </w:rPr>
+      </w:pPr>
+      <w:r>
+        <w:rPr>
+          <w:rFonts w:ascii="Arial" w:hAnsi="Arial" w:cs="Arial"/>
+          <w:b/>
+          <w:bCs/>
+          <w:i/>
+          <w:iCs/>
+          <w:sz w:val="24"/>
+          <w:szCs w:val="24"/>
+        </w:rPr>
+        <w:t>C:\xampp\xampp\app_lista_tarefas</w:t>
+      </w:r>
+      <w:r>
+        <w:rPr>
+          <w:rFonts w:ascii="Arial" w:hAnsi="Arial" w:cs="Arial"/>
+          <w:b/>
+          <w:bCs/>
+          <w:i/>
+          <w:iCs/>
+          <w:sz w:val="24"/>
+          <w:szCs w:val="24"/>
+        </w:rPr>
+        <w:t xml:space="preserve"> &gt; </w:t>
+      </w:r>
+      <w:proofErr w:type="spellStart"/>
+      <w:r>
+        <w:rPr>
+          <w:rFonts w:ascii="Arial" w:hAnsi="Arial" w:cs="Arial"/>
+          <w:b/>
+          <w:bCs/>
+          <w:i/>
+          <w:iCs/>
+          <w:sz w:val="24"/>
+          <w:szCs w:val="24"/>
+        </w:rPr>
+        <w:t>tarefa.model</w:t>
+      </w:r>
+      <w:r>
+        <w:rPr>
+          <w:rFonts w:ascii="Arial" w:hAnsi="Arial" w:cs="Arial"/>
+          <w:b/>
+          <w:bCs/>
+          <w:i/>
+          <w:iCs/>
+          <w:sz w:val="24"/>
+          <w:szCs w:val="24"/>
+        </w:rPr>
+        <w:t>.php</w:t>
+      </w:r>
+      <w:proofErr w:type="spellEnd"/>
+    </w:p>
+    <w:p>
+      <w:pPr>
+        <w:shd w:val="clear" w:color="auto" w:fill="1F1F1F"/>
+        <w:spacing w:after="0" w:line="240" w:lineRule="auto"/>
+        <w:rPr>
+          <w:rFonts w:ascii="Consolas" w:eastAsia="Times New Roman" w:hAnsi="Consolas" w:cs="Times New Roman"/>
+          <w:color w:val="CCCCCC"/>
+          <w:kern w:val="0"/>
+          <w:sz w:val="12"/>
+          <w:szCs w:val="12"/>
+          <w:lang w:eastAsia="pt-BR"/>
+          <w14:ligatures w14:val="none"/>
+        </w:rPr>
+      </w:pPr>
+      <w:proofErr w:type="spellStart"/>
+      <w:r>
+        <w:rPr>
+          <w:rFonts w:ascii="Consolas" w:eastAsia="Times New Roman" w:hAnsi="Consolas" w:cs="Times New Roman"/>
+          <w:color w:val="569CD6"/>
+          <w:kern w:val="0"/>
+          <w:sz w:val="12"/>
+          <w:szCs w:val="12"/>
+          <w:lang w:eastAsia="pt-BR"/>
+          <w14:ligatures w14:val="none"/>
+        </w:rPr>
+        <w:t>class</w:t>
+      </w:r>
+      <w:proofErr w:type="spellEnd"/>
+      <w:r>
+        <w:rPr>
+          <w:rFonts w:ascii="Consolas" w:eastAsia="Times New Roman" w:hAnsi="Consolas" w:cs="Times New Roman"/>
+          <w:color w:val="D4D4D4"/>
+          <w:kern w:val="0"/>
+          <w:sz w:val="12"/>
+          <w:szCs w:val="12"/>
+          <w:lang w:eastAsia="pt-BR"/>
+          <w14:ligatures w14:val="none"/>
+        </w:rPr>
+        <w:t xml:space="preserve"> </w:t>
+      </w:r>
+      <w:r>
+        <w:rPr>
+          <w:rFonts w:ascii="Consolas" w:eastAsia="Times New Roman" w:hAnsi="Consolas" w:cs="Times New Roman"/>
+          <w:color w:val="4EC9B0"/>
+          <w:kern w:val="0"/>
+          <w:sz w:val="12"/>
+          <w:szCs w:val="12"/>
+          <w:lang w:eastAsia="pt-BR"/>
+          <w14:ligatures w14:val="none"/>
+        </w:rPr>
+        <w:t>Tarefa</w:t>
+      </w:r>
+    </w:p>
+    <w:p>
+      <w:pPr>
+        <w:shd w:val="clear" w:color="auto" w:fill="1F1F1F"/>
+        <w:spacing w:after="0" w:line="240" w:lineRule="auto"/>
+        <w:rPr>
+          <w:rFonts w:ascii="Consolas" w:eastAsia="Times New Roman" w:hAnsi="Consolas" w:cs="Times New Roman"/>
+          <w:color w:val="CCCCCC"/>
+          <w:kern w:val="0"/>
+          <w:sz w:val="12"/>
+          <w:szCs w:val="12"/>
+          <w:lang w:eastAsia="pt-BR"/>
+          <w14:ligatures w14:val="none"/>
+        </w:rPr>
+      </w:pPr>
+      <w:r>
+        <w:rPr>
+          <w:rFonts w:ascii="Consolas" w:eastAsia="Times New Roman" w:hAnsi="Consolas" w:cs="Times New Roman"/>
+          <w:color w:val="D4D4D4"/>
+          <w:kern w:val="0"/>
+          <w:sz w:val="12"/>
+          <w:szCs w:val="12"/>
+          <w:lang w:eastAsia="pt-BR"/>
+          <w14:ligatures w14:val="none"/>
+        </w:rPr>
+        <w:t>{</w:t>
+      </w:r>
+    </w:p>
+    <w:p>
+      <w:pPr>
+        <w:shd w:val="clear" w:color="auto" w:fill="1F1F1F"/>
+        <w:spacing w:after="0" w:line="240" w:lineRule="auto"/>
+        <w:rPr>
+          <w:rFonts w:ascii="Consolas" w:eastAsia="Times New Roman" w:hAnsi="Consolas" w:cs="Times New Roman"/>
+          <w:color w:val="CCCCCC"/>
+          <w:kern w:val="0"/>
+          <w:sz w:val="12"/>
+          <w:szCs w:val="12"/>
+          <w:lang w:eastAsia="pt-BR"/>
+          <w14:ligatures w14:val="none"/>
+        </w:rPr>
+      </w:pPr>
+      <w:r>
+        <w:rPr>
+          <w:rFonts w:ascii="Consolas" w:eastAsia="Times New Roman" w:hAnsi="Consolas" w:cs="Times New Roman"/>
+          <w:color w:val="D4D4D4"/>
+          <w:kern w:val="0"/>
+          <w:sz w:val="12"/>
+          <w:szCs w:val="12"/>
+          <w:lang w:eastAsia="pt-BR"/>
+          <w14:ligatures w14:val="none"/>
+        </w:rPr>
+        <w:t xml:space="preserve">    </w:t>
+      </w:r>
+      <w:proofErr w:type="spellStart"/>
+      <w:r>
+        <w:rPr>
+          <w:rFonts w:ascii="Consolas" w:eastAsia="Times New Roman" w:hAnsi="Consolas" w:cs="Times New Roman"/>
+          <w:color w:val="569CD6"/>
+          <w:kern w:val="0"/>
+          <w:sz w:val="12"/>
+          <w:szCs w:val="12"/>
+          <w:lang w:eastAsia="pt-BR"/>
+          <w14:ligatures w14:val="none"/>
+        </w:rPr>
+        <w:t>private</w:t>
+      </w:r>
+      <w:proofErr w:type="spellEnd"/>
+      <w:r>
+        <w:rPr>
+          <w:rFonts w:ascii="Consolas" w:eastAsia="Times New Roman" w:hAnsi="Consolas" w:cs="Times New Roman"/>
+          <w:color w:val="D4D4D4"/>
+          <w:kern w:val="0"/>
+          <w:sz w:val="12"/>
+          <w:szCs w:val="12"/>
+          <w:lang w:eastAsia="pt-BR"/>
+          <w14:ligatures w14:val="none"/>
+        </w:rPr>
+        <w:t xml:space="preserve"> </w:t>
+      </w:r>
+      <w:r>
+        <w:rPr>
+          <w:rFonts w:ascii="Consolas" w:eastAsia="Times New Roman" w:hAnsi="Consolas" w:cs="Times New Roman"/>
+          <w:color w:val="9CDCFE"/>
+          <w:kern w:val="0"/>
+          <w:sz w:val="12"/>
+          <w:szCs w:val="12"/>
+          <w:lang w:eastAsia="pt-BR"/>
+          <w14:ligatures w14:val="none"/>
+        </w:rPr>
+        <w:t>$id</w:t>
+      </w:r>
+      <w:r>
+        <w:rPr>
+          <w:rFonts w:ascii="Consolas" w:eastAsia="Times New Roman" w:hAnsi="Consolas" w:cs="Times New Roman"/>
+          <w:color w:val="D4D4D4"/>
+          <w:kern w:val="0"/>
+          <w:sz w:val="12"/>
+          <w:szCs w:val="12"/>
+          <w:lang w:eastAsia="pt-BR"/>
+          <w14:ligatures w14:val="none"/>
+        </w:rPr>
+        <w:t>;</w:t>
+      </w:r>
+    </w:p>
+    <w:p>
+      <w:pPr>
+        <w:shd w:val="clear" w:color="auto" w:fill="1F1F1F"/>
+        <w:spacing w:after="0" w:line="240" w:lineRule="auto"/>
+        <w:rPr>
+          <w:rFonts w:ascii="Consolas" w:eastAsia="Times New Roman" w:hAnsi="Consolas" w:cs="Times New Roman"/>
+          <w:color w:val="CCCCCC"/>
+          <w:kern w:val="0"/>
+          <w:sz w:val="12"/>
+          <w:szCs w:val="12"/>
+          <w:lang w:eastAsia="pt-BR"/>
+          <w14:ligatures w14:val="none"/>
+        </w:rPr>
+      </w:pPr>
+      <w:r>
+        <w:rPr>
+          <w:rFonts w:ascii="Consolas" w:eastAsia="Times New Roman" w:hAnsi="Consolas" w:cs="Times New Roman"/>
+          <w:color w:val="D4D4D4"/>
+          <w:kern w:val="0"/>
+          <w:sz w:val="12"/>
+          <w:szCs w:val="12"/>
+          <w:lang w:eastAsia="pt-BR"/>
+          <w14:ligatures w14:val="none"/>
+        </w:rPr>
+        <w:t xml:space="preserve">    </w:t>
+      </w:r>
+      <w:proofErr w:type="spellStart"/>
+      <w:r>
+        <w:rPr>
+          <w:rFonts w:ascii="Consolas" w:eastAsia="Times New Roman" w:hAnsi="Consolas" w:cs="Times New Roman"/>
+          <w:color w:val="569CD6"/>
+          <w:kern w:val="0"/>
+          <w:sz w:val="12"/>
+          <w:szCs w:val="12"/>
+          <w:lang w:eastAsia="pt-BR"/>
+          <w14:ligatures w14:val="none"/>
+        </w:rPr>
+        <w:t>private</w:t>
+      </w:r>
+      <w:proofErr w:type="spellEnd"/>
+      <w:r>
+        <w:rPr>
+          <w:rFonts w:ascii="Consolas" w:eastAsia="Times New Roman" w:hAnsi="Consolas" w:cs="Times New Roman"/>
+          <w:color w:val="D4D4D4"/>
+          <w:kern w:val="0"/>
+          <w:sz w:val="12"/>
+          <w:szCs w:val="12"/>
+          <w:lang w:eastAsia="pt-BR"/>
+          <w14:ligatures w14:val="none"/>
+        </w:rPr>
+        <w:t xml:space="preserve"> </w:t>
+      </w:r>
+      <w:r>
+        <w:rPr>
+          <w:rFonts w:ascii="Consolas" w:eastAsia="Times New Roman" w:hAnsi="Consolas" w:cs="Times New Roman"/>
+          <w:color w:val="9CDCFE"/>
+          <w:kern w:val="0"/>
+          <w:sz w:val="12"/>
+          <w:szCs w:val="12"/>
+          <w:lang w:eastAsia="pt-BR"/>
+          <w14:ligatures w14:val="none"/>
+        </w:rPr>
+        <w:t>$</w:t>
+      </w:r>
+      <w:proofErr w:type="spellStart"/>
+      <w:r>
+        <w:rPr>
+          <w:rFonts w:ascii="Consolas" w:eastAsia="Times New Roman" w:hAnsi="Consolas" w:cs="Times New Roman"/>
+          <w:color w:val="9CDCFE"/>
+          <w:kern w:val="0"/>
+          <w:sz w:val="12"/>
+          <w:szCs w:val="12"/>
+          <w:lang w:eastAsia="pt-BR"/>
+          <w14:ligatures w14:val="none"/>
+        </w:rPr>
+        <w:t>id_status</w:t>
+      </w:r>
+      <w:proofErr w:type="spellEnd"/>
+      <w:r>
+        <w:rPr>
+          <w:rFonts w:ascii="Consolas" w:eastAsia="Times New Roman" w:hAnsi="Consolas" w:cs="Times New Roman"/>
+          <w:color w:val="D4D4D4"/>
+          <w:kern w:val="0"/>
+          <w:sz w:val="12"/>
+          <w:szCs w:val="12"/>
+          <w:lang w:eastAsia="pt-BR"/>
+          <w14:ligatures w14:val="none"/>
+        </w:rPr>
+        <w:t>;</w:t>
+      </w:r>
+    </w:p>
+    <w:p>
+      <w:pPr>
+        <w:shd w:val="clear" w:color="auto" w:fill="1F1F1F"/>
+        <w:spacing w:after="0" w:line="240" w:lineRule="auto"/>
+        <w:rPr>
+          <w:rFonts w:ascii="Consolas" w:eastAsia="Times New Roman" w:hAnsi="Consolas" w:cs="Times New Roman"/>
+          <w:color w:val="CCCCCC"/>
+          <w:kern w:val="0"/>
+          <w:sz w:val="12"/>
+          <w:szCs w:val="12"/>
+          <w:lang w:eastAsia="pt-BR"/>
+          <w14:ligatures w14:val="none"/>
+        </w:rPr>
+      </w:pPr>
+      <w:r>
+        <w:rPr>
+          <w:rFonts w:ascii="Consolas" w:eastAsia="Times New Roman" w:hAnsi="Consolas" w:cs="Times New Roman"/>
+          <w:color w:val="D4D4D4"/>
+          <w:kern w:val="0"/>
+          <w:sz w:val="12"/>
+          <w:szCs w:val="12"/>
+          <w:lang w:eastAsia="pt-BR"/>
+          <w14:ligatures w14:val="none"/>
+        </w:rPr>
+        <w:t xml:space="preserve">    </w:t>
+      </w:r>
+      <w:proofErr w:type="spellStart"/>
+      <w:r>
+        <w:rPr>
+          <w:rFonts w:ascii="Consolas" w:eastAsia="Times New Roman" w:hAnsi="Consolas" w:cs="Times New Roman"/>
+          <w:color w:val="569CD6"/>
+          <w:kern w:val="0"/>
+          <w:sz w:val="12"/>
+          <w:szCs w:val="12"/>
+          <w:lang w:eastAsia="pt-BR"/>
+          <w14:ligatures w14:val="none"/>
+        </w:rPr>
+        <w:t>private</w:t>
+      </w:r>
+      <w:proofErr w:type="spellEnd"/>
+      <w:r>
+        <w:rPr>
+          <w:rFonts w:ascii="Consolas" w:eastAsia="Times New Roman" w:hAnsi="Consolas" w:cs="Times New Roman"/>
+          <w:color w:val="D4D4D4"/>
+          <w:kern w:val="0"/>
+          <w:sz w:val="12"/>
+          <w:szCs w:val="12"/>
+          <w:lang w:eastAsia="pt-BR"/>
+          <w14:ligatures w14:val="none"/>
+        </w:rPr>
+        <w:t xml:space="preserve"> </w:t>
+      </w:r>
+      <w:r>
+        <w:rPr>
+          <w:rFonts w:ascii="Consolas" w:eastAsia="Times New Roman" w:hAnsi="Consolas" w:cs="Times New Roman"/>
+          <w:color w:val="9CDCFE"/>
+          <w:kern w:val="0"/>
+          <w:sz w:val="12"/>
+          <w:szCs w:val="12"/>
+          <w:lang w:eastAsia="pt-BR"/>
+          <w14:ligatures w14:val="none"/>
+        </w:rPr>
+        <w:t>$tarefa</w:t>
+      </w:r>
+      <w:r>
+        <w:rPr>
+          <w:rFonts w:ascii="Consolas" w:eastAsia="Times New Roman" w:hAnsi="Consolas" w:cs="Times New Roman"/>
+          <w:color w:val="D4D4D4"/>
+          <w:kern w:val="0"/>
+          <w:sz w:val="12"/>
+          <w:szCs w:val="12"/>
+          <w:lang w:eastAsia="pt-BR"/>
+          <w14:ligatures w14:val="none"/>
+        </w:rPr>
+        <w:t>;</w:t>
+      </w:r>
+    </w:p>
+    <w:p>
+      <w:pPr>
+        <w:shd w:val="clear" w:color="auto" w:fill="1F1F1F"/>
+        <w:spacing w:after="0" w:line="240" w:lineRule="auto"/>
+        <w:rPr>
+          <w:rFonts w:ascii="Consolas" w:eastAsia="Times New Roman" w:hAnsi="Consolas" w:cs="Times New Roman"/>
+          <w:color w:val="CCCCCC"/>
+          <w:kern w:val="0"/>
+          <w:sz w:val="12"/>
+          <w:szCs w:val="12"/>
+          <w:lang w:eastAsia="pt-BR"/>
+          <w14:ligatures w14:val="none"/>
+        </w:rPr>
+      </w:pPr>
+      <w:r>
+        <w:rPr>
+          <w:rFonts w:ascii="Consolas" w:eastAsia="Times New Roman" w:hAnsi="Consolas" w:cs="Times New Roman"/>
+          <w:color w:val="D4D4D4"/>
+          <w:kern w:val="0"/>
+          <w:sz w:val="12"/>
+          <w:szCs w:val="12"/>
+          <w:lang w:eastAsia="pt-BR"/>
+          <w14:ligatures w14:val="none"/>
+        </w:rPr>
+        <w:t xml:space="preserve">    </w:t>
+      </w:r>
+      <w:proofErr w:type="spellStart"/>
+      <w:r>
+        <w:rPr>
+          <w:rFonts w:ascii="Consolas" w:eastAsia="Times New Roman" w:hAnsi="Consolas" w:cs="Times New Roman"/>
+          <w:color w:val="569CD6"/>
+          <w:kern w:val="0"/>
+          <w:sz w:val="12"/>
+          <w:szCs w:val="12"/>
+          <w:lang w:eastAsia="pt-BR"/>
+          <w14:ligatures w14:val="none"/>
+        </w:rPr>
+        <w:t>private</w:t>
+      </w:r>
+      <w:proofErr w:type="spellEnd"/>
+      <w:r>
+        <w:rPr>
+          <w:rFonts w:ascii="Consolas" w:eastAsia="Times New Roman" w:hAnsi="Consolas" w:cs="Times New Roman"/>
+          <w:color w:val="D4D4D4"/>
+          <w:kern w:val="0"/>
+          <w:sz w:val="12"/>
+          <w:szCs w:val="12"/>
+          <w:lang w:eastAsia="pt-BR"/>
+          <w14:ligatures w14:val="none"/>
+        </w:rPr>
+        <w:t xml:space="preserve"> </w:t>
+      </w:r>
+      <w:r>
+        <w:rPr>
+          <w:rFonts w:ascii="Consolas" w:eastAsia="Times New Roman" w:hAnsi="Consolas" w:cs="Times New Roman"/>
+          <w:color w:val="9CDCFE"/>
+          <w:kern w:val="0"/>
+          <w:sz w:val="12"/>
+          <w:szCs w:val="12"/>
+          <w:lang w:eastAsia="pt-BR"/>
+          <w14:ligatures w14:val="none"/>
+        </w:rPr>
+        <w:t>$</w:t>
+      </w:r>
+      <w:proofErr w:type="spellStart"/>
+      <w:r>
+        <w:rPr>
+          <w:rFonts w:ascii="Consolas" w:eastAsia="Times New Roman" w:hAnsi="Consolas" w:cs="Times New Roman"/>
+          <w:color w:val="9CDCFE"/>
+          <w:kern w:val="0"/>
+          <w:sz w:val="12"/>
+          <w:szCs w:val="12"/>
+          <w:lang w:eastAsia="pt-BR"/>
+          <w14:ligatures w14:val="none"/>
+        </w:rPr>
+        <w:t>data_cadastro</w:t>
+      </w:r>
+      <w:proofErr w:type="spellEnd"/>
+      <w:r>
+        <w:rPr>
+          <w:rFonts w:ascii="Consolas" w:eastAsia="Times New Roman" w:hAnsi="Consolas" w:cs="Times New Roman"/>
+          <w:color w:val="D4D4D4"/>
+          <w:kern w:val="0"/>
+          <w:sz w:val="12"/>
+          <w:szCs w:val="12"/>
+          <w:lang w:eastAsia="pt-BR"/>
+          <w14:ligatures w14:val="none"/>
+        </w:rPr>
+        <w:t>;</w:t>
+      </w:r>
+    </w:p>
+    <w:p>
+      <w:pPr>
+        <w:shd w:val="clear" w:color="auto" w:fill="1F1F1F"/>
+        <w:spacing w:after="0" w:line="240" w:lineRule="auto"/>
+        <w:rPr>
+          <w:rFonts w:ascii="Consolas" w:eastAsia="Times New Roman" w:hAnsi="Consolas" w:cs="Times New Roman"/>
+          <w:color w:val="CCCCCC"/>
+          <w:kern w:val="0"/>
+          <w:sz w:val="12"/>
+          <w:szCs w:val="12"/>
+          <w:lang w:eastAsia="pt-BR"/>
+          <w14:ligatures w14:val="none"/>
+        </w:rPr>
+      </w:pPr>
+    </w:p>
+    <w:p>
+      <w:pPr>
+        <w:shd w:val="clear" w:color="auto" w:fill="1F1F1F"/>
+        <w:spacing w:after="0" w:line="240" w:lineRule="auto"/>
+        <w:rPr>
+          <w:rFonts w:ascii="Consolas" w:eastAsia="Times New Roman" w:hAnsi="Consolas" w:cs="Times New Roman"/>
+          <w:color w:val="CCCCCC"/>
+          <w:kern w:val="0"/>
+          <w:sz w:val="12"/>
+          <w:szCs w:val="12"/>
+          <w:lang w:eastAsia="pt-BR"/>
+          <w14:ligatures w14:val="none"/>
+        </w:rPr>
+      </w:pPr>
+      <w:r>
+        <w:rPr>
+          <w:rFonts w:ascii="Consolas" w:eastAsia="Times New Roman" w:hAnsi="Consolas" w:cs="Times New Roman"/>
+          <w:color w:val="D4D4D4"/>
+          <w:kern w:val="0"/>
+          <w:sz w:val="12"/>
+          <w:szCs w:val="12"/>
+          <w:lang w:eastAsia="pt-BR"/>
+          <w14:ligatures w14:val="none"/>
+        </w:rPr>
+        <w:t xml:space="preserve">    </w:t>
+      </w:r>
+      <w:proofErr w:type="spellStart"/>
+      <w:r>
+        <w:rPr>
+          <w:rFonts w:ascii="Consolas" w:eastAsia="Times New Roman" w:hAnsi="Consolas" w:cs="Times New Roman"/>
+          <w:color w:val="569CD6"/>
+          <w:kern w:val="0"/>
+          <w:sz w:val="12"/>
+          <w:szCs w:val="12"/>
+          <w:lang w:eastAsia="pt-BR"/>
+          <w14:ligatures w14:val="none"/>
+        </w:rPr>
+        <w:t>public</w:t>
+      </w:r>
+      <w:proofErr w:type="spellEnd"/>
+      <w:r>
+        <w:rPr>
+          <w:rFonts w:ascii="Consolas" w:eastAsia="Times New Roman" w:hAnsi="Consolas" w:cs="Times New Roman"/>
+          <w:color w:val="D4D4D4"/>
+          <w:kern w:val="0"/>
+          <w:sz w:val="12"/>
+          <w:szCs w:val="12"/>
+          <w:lang w:eastAsia="pt-BR"/>
+          <w14:ligatures w14:val="none"/>
+        </w:rPr>
+        <w:t xml:space="preserve"> </w:t>
+      </w:r>
+      <w:proofErr w:type="spellStart"/>
+      <w:r>
+        <w:rPr>
+          <w:rFonts w:ascii="Consolas" w:eastAsia="Times New Roman" w:hAnsi="Consolas" w:cs="Times New Roman"/>
+          <w:color w:val="569CD6"/>
+          <w:kern w:val="0"/>
+          <w:sz w:val="12"/>
+          <w:szCs w:val="12"/>
+          <w:lang w:eastAsia="pt-BR"/>
+          <w14:ligatures w14:val="none"/>
+        </w:rPr>
+        <w:t>function</w:t>
+      </w:r>
+      <w:proofErr w:type="spellEnd"/>
+      <w:r>
+        <w:rPr>
+          <w:rFonts w:ascii="Consolas" w:eastAsia="Times New Roman" w:hAnsi="Consolas" w:cs="Times New Roman"/>
+          <w:color w:val="D4D4D4"/>
+          <w:kern w:val="0"/>
+          <w:sz w:val="12"/>
+          <w:szCs w:val="12"/>
+          <w:lang w:eastAsia="pt-BR"/>
+          <w14:ligatures w14:val="none"/>
+        </w:rPr>
+        <w:t xml:space="preserve"> </w:t>
+      </w:r>
+      <w:r>
+        <w:rPr>
+          <w:rFonts w:ascii="Consolas" w:eastAsia="Times New Roman" w:hAnsi="Consolas" w:cs="Times New Roman"/>
+          <w:color w:val="DCDCAA"/>
+          <w:kern w:val="0"/>
+          <w:sz w:val="12"/>
+          <w:szCs w:val="12"/>
+          <w:lang w:eastAsia="pt-BR"/>
+          <w14:ligatures w14:val="none"/>
+        </w:rPr>
+        <w:t>__</w:t>
+      </w:r>
+      <w:proofErr w:type="spellStart"/>
+      <w:r>
+        <w:rPr>
+          <w:rFonts w:ascii="Consolas" w:eastAsia="Times New Roman" w:hAnsi="Consolas" w:cs="Times New Roman"/>
+          <w:color w:val="DCDCAA"/>
+          <w:kern w:val="0"/>
+          <w:sz w:val="12"/>
+          <w:szCs w:val="12"/>
+          <w:lang w:eastAsia="pt-BR"/>
+          <w14:ligatures w14:val="none"/>
+        </w:rPr>
+        <w:t>get</w:t>
+      </w:r>
+      <w:proofErr w:type="spellEnd"/>
+      <w:r>
+        <w:rPr>
+          <w:rFonts w:ascii="Consolas" w:eastAsia="Times New Roman" w:hAnsi="Consolas" w:cs="Times New Roman"/>
+          <w:color w:val="D4D4D4"/>
+          <w:kern w:val="0"/>
+          <w:sz w:val="12"/>
+          <w:szCs w:val="12"/>
+          <w:lang w:eastAsia="pt-BR"/>
+          <w14:ligatures w14:val="none"/>
+        </w:rPr>
+        <w:t>(</w:t>
+      </w:r>
+      <w:r>
+        <w:rPr>
+          <w:rFonts w:ascii="Consolas" w:eastAsia="Times New Roman" w:hAnsi="Consolas" w:cs="Times New Roman"/>
+          <w:color w:val="9CDCFE"/>
+          <w:kern w:val="0"/>
+          <w:sz w:val="12"/>
+          <w:szCs w:val="12"/>
+          <w:lang w:eastAsia="pt-BR"/>
+          <w14:ligatures w14:val="none"/>
+        </w:rPr>
+        <w:t>$atributo</w:t>
+      </w:r>
+      <w:r>
+        <w:rPr>
+          <w:rFonts w:ascii="Consolas" w:eastAsia="Times New Roman" w:hAnsi="Consolas" w:cs="Times New Roman"/>
+          <w:color w:val="D4D4D4"/>
+          <w:kern w:val="0"/>
+          <w:sz w:val="12"/>
+          <w:szCs w:val="12"/>
+          <w:lang w:eastAsia="pt-BR"/>
+          <w14:ligatures w14:val="none"/>
+        </w:rPr>
+        <w:t>)</w:t>
+      </w:r>
+    </w:p>
+    <w:p>
+      <w:pPr>
+        <w:shd w:val="clear" w:color="auto" w:fill="1F1F1F"/>
+        <w:spacing w:after="0" w:line="240" w:lineRule="auto"/>
+        <w:rPr>
+          <w:rFonts w:ascii="Consolas" w:eastAsia="Times New Roman" w:hAnsi="Consolas" w:cs="Times New Roman"/>
+          <w:color w:val="CCCCCC"/>
+          <w:kern w:val="0"/>
+          <w:sz w:val="12"/>
+          <w:szCs w:val="12"/>
+          <w:lang w:eastAsia="pt-BR"/>
+          <w14:ligatures w14:val="none"/>
+        </w:rPr>
+      </w:pPr>
+      <w:r>
+        <w:rPr>
+          <w:rFonts w:ascii="Consolas" w:eastAsia="Times New Roman" w:hAnsi="Consolas" w:cs="Times New Roman"/>
+          <w:color w:val="D4D4D4"/>
+          <w:kern w:val="0"/>
+          <w:sz w:val="12"/>
+          <w:szCs w:val="12"/>
+          <w:lang w:eastAsia="pt-BR"/>
+          <w14:ligatures w14:val="none"/>
+        </w:rPr>
+        <w:t>    {</w:t>
+      </w:r>
+    </w:p>
+    <w:p>
+      <w:pPr>
+        <w:shd w:val="clear" w:color="auto" w:fill="1F1F1F"/>
+        <w:spacing w:after="0" w:line="240" w:lineRule="auto"/>
+        <w:rPr>
+          <w:rFonts w:ascii="Consolas" w:eastAsia="Times New Roman" w:hAnsi="Consolas" w:cs="Times New Roman"/>
+          <w:color w:val="CCCCCC"/>
+          <w:kern w:val="0"/>
+          <w:sz w:val="12"/>
+          <w:szCs w:val="12"/>
+          <w:lang w:eastAsia="pt-BR"/>
+          <w14:ligatures w14:val="none"/>
+        </w:rPr>
+      </w:pPr>
+      <w:r>
+        <w:rPr>
+          <w:rFonts w:ascii="Consolas" w:eastAsia="Times New Roman" w:hAnsi="Consolas" w:cs="Times New Roman"/>
+          <w:color w:val="D4D4D4"/>
+          <w:kern w:val="0"/>
+          <w:sz w:val="12"/>
+          <w:szCs w:val="12"/>
+          <w:lang w:eastAsia="pt-BR"/>
+          <w14:ligatures w14:val="none"/>
+        </w:rPr>
+        <w:t xml:space="preserve">        </w:t>
+      </w:r>
+      <w:proofErr w:type="spellStart"/>
+      <w:r>
+        <w:rPr>
+          <w:rFonts w:ascii="Consolas" w:eastAsia="Times New Roman" w:hAnsi="Consolas" w:cs="Times New Roman"/>
+          <w:color w:val="C586C0"/>
+          <w:kern w:val="0"/>
+          <w:sz w:val="12"/>
+          <w:szCs w:val="12"/>
+          <w:lang w:eastAsia="pt-BR"/>
+          <w14:ligatures w14:val="none"/>
+        </w:rPr>
+        <w:t>return</w:t>
+      </w:r>
+      <w:proofErr w:type="spellEnd"/>
+      <w:r>
+        <w:rPr>
+          <w:rFonts w:ascii="Consolas" w:eastAsia="Times New Roman" w:hAnsi="Consolas" w:cs="Times New Roman"/>
+          <w:color w:val="D4D4D4"/>
+          <w:kern w:val="0"/>
+          <w:sz w:val="12"/>
+          <w:szCs w:val="12"/>
+          <w:lang w:eastAsia="pt-BR"/>
+          <w14:ligatures w14:val="none"/>
+        </w:rPr>
+        <w:t xml:space="preserve"> </w:t>
+      </w:r>
+      <w:r>
+        <w:rPr>
+          <w:rFonts w:ascii="Consolas" w:eastAsia="Times New Roman" w:hAnsi="Consolas" w:cs="Times New Roman"/>
+          <w:color w:val="569CD6"/>
+          <w:kern w:val="0"/>
+          <w:sz w:val="12"/>
+          <w:szCs w:val="12"/>
+          <w:lang w:eastAsia="pt-BR"/>
+          <w14:ligatures w14:val="none"/>
+        </w:rPr>
+        <w:t>$</w:t>
+      </w:r>
+      <w:proofErr w:type="spellStart"/>
+      <w:r>
+        <w:rPr>
+          <w:rFonts w:ascii="Consolas" w:eastAsia="Times New Roman" w:hAnsi="Consolas" w:cs="Times New Roman"/>
+          <w:color w:val="569CD6"/>
+          <w:kern w:val="0"/>
+          <w:sz w:val="12"/>
+          <w:szCs w:val="12"/>
+          <w:lang w:eastAsia="pt-BR"/>
+          <w14:ligatures w14:val="none"/>
+        </w:rPr>
+        <w:t>this</w:t>
+      </w:r>
+      <w:proofErr w:type="spellEnd"/>
+      <w:r>
+        <w:rPr>
+          <w:rFonts w:ascii="Consolas" w:eastAsia="Times New Roman" w:hAnsi="Consolas" w:cs="Times New Roman"/>
+          <w:color w:val="D4D4D4"/>
+          <w:kern w:val="0"/>
+          <w:sz w:val="12"/>
+          <w:szCs w:val="12"/>
+          <w:lang w:eastAsia="pt-BR"/>
+          <w14:ligatures w14:val="none"/>
+        </w:rPr>
+        <w:t>-&gt;</w:t>
+      </w:r>
+      <w:r>
+        <w:rPr>
+          <w:rFonts w:ascii="Consolas" w:eastAsia="Times New Roman" w:hAnsi="Consolas" w:cs="Times New Roman"/>
+          <w:color w:val="9CDCFE"/>
+          <w:kern w:val="0"/>
+          <w:sz w:val="12"/>
+          <w:szCs w:val="12"/>
+          <w:lang w:eastAsia="pt-BR"/>
+          <w14:ligatures w14:val="none"/>
+        </w:rPr>
+        <w:t>$atributo</w:t>
+      </w:r>
+      <w:r>
+        <w:rPr>
+          <w:rFonts w:ascii="Consolas" w:eastAsia="Times New Roman" w:hAnsi="Consolas" w:cs="Times New Roman"/>
+          <w:color w:val="D4D4D4"/>
+          <w:kern w:val="0"/>
+          <w:sz w:val="12"/>
+          <w:szCs w:val="12"/>
+          <w:lang w:eastAsia="pt-BR"/>
+          <w14:ligatures w14:val="none"/>
+        </w:rPr>
+        <w:t>;</w:t>
+      </w:r>
+    </w:p>
+    <w:p>
+      <w:pPr>
+        <w:shd w:val="clear" w:color="auto" w:fill="1F1F1F"/>
+        <w:spacing w:after="0" w:line="240" w:lineRule="auto"/>
+        <w:rPr>
+          <w:rFonts w:ascii="Consolas" w:eastAsia="Times New Roman" w:hAnsi="Consolas" w:cs="Times New Roman"/>
+          <w:color w:val="CCCCCC"/>
+          <w:kern w:val="0"/>
+          <w:sz w:val="12"/>
+          <w:szCs w:val="12"/>
+          <w:lang w:eastAsia="pt-BR"/>
+          <w14:ligatures w14:val="none"/>
+        </w:rPr>
+      </w:pPr>
+      <w:r>
+        <w:rPr>
+          <w:rFonts w:ascii="Consolas" w:eastAsia="Times New Roman" w:hAnsi="Consolas" w:cs="Times New Roman"/>
+          <w:color w:val="D4D4D4"/>
+          <w:kern w:val="0"/>
+          <w:sz w:val="12"/>
+          <w:szCs w:val="12"/>
+          <w:lang w:eastAsia="pt-BR"/>
+          <w14:ligatures w14:val="none"/>
+        </w:rPr>
+        <w:t>    }</w:t>
+      </w:r>
+    </w:p>
+    <w:p>
+      <w:pPr>
+        <w:shd w:val="clear" w:color="auto" w:fill="1F1F1F"/>
+        <w:spacing w:after="0" w:line="240" w:lineRule="auto"/>
+        <w:rPr>
+          <w:rFonts w:ascii="Consolas" w:eastAsia="Times New Roman" w:hAnsi="Consolas" w:cs="Times New Roman"/>
+          <w:color w:val="CCCCCC"/>
+          <w:kern w:val="0"/>
+          <w:sz w:val="12"/>
+          <w:szCs w:val="12"/>
+          <w:lang w:eastAsia="pt-BR"/>
+          <w14:ligatures w14:val="none"/>
+        </w:rPr>
+      </w:pPr>
+      <w:r>
+        <w:rPr>
+          <w:rFonts w:ascii="Consolas" w:eastAsia="Times New Roman" w:hAnsi="Consolas" w:cs="Times New Roman"/>
+          <w:color w:val="D4D4D4"/>
+          <w:kern w:val="0"/>
+          <w:sz w:val="12"/>
+          <w:szCs w:val="12"/>
+          <w:lang w:eastAsia="pt-BR"/>
+          <w14:ligatures w14:val="none"/>
+        </w:rPr>
+        <w:t xml:space="preserve">    </w:t>
+      </w:r>
+      <w:proofErr w:type="spellStart"/>
+      <w:r>
+        <w:rPr>
+          <w:rFonts w:ascii="Consolas" w:eastAsia="Times New Roman" w:hAnsi="Consolas" w:cs="Times New Roman"/>
+          <w:color w:val="569CD6"/>
+          <w:kern w:val="0"/>
+          <w:sz w:val="12"/>
+          <w:szCs w:val="12"/>
+          <w:lang w:eastAsia="pt-BR"/>
+          <w14:ligatures w14:val="none"/>
+        </w:rPr>
+        <w:t>public</w:t>
+      </w:r>
+      <w:proofErr w:type="spellEnd"/>
+      <w:r>
+        <w:rPr>
+          <w:rFonts w:ascii="Consolas" w:eastAsia="Times New Roman" w:hAnsi="Consolas" w:cs="Times New Roman"/>
+          <w:color w:val="D4D4D4"/>
+          <w:kern w:val="0"/>
+          <w:sz w:val="12"/>
+          <w:szCs w:val="12"/>
+          <w:lang w:eastAsia="pt-BR"/>
+          <w14:ligatures w14:val="none"/>
+        </w:rPr>
+        <w:t xml:space="preserve"> </w:t>
+      </w:r>
+      <w:proofErr w:type="spellStart"/>
+      <w:r>
+        <w:rPr>
+          <w:rFonts w:ascii="Consolas" w:eastAsia="Times New Roman" w:hAnsi="Consolas" w:cs="Times New Roman"/>
+          <w:color w:val="569CD6"/>
+          <w:kern w:val="0"/>
+          <w:sz w:val="12"/>
+          <w:szCs w:val="12"/>
+          <w:lang w:eastAsia="pt-BR"/>
+          <w14:ligatures w14:val="none"/>
+        </w:rPr>
+        <w:t>function</w:t>
+      </w:r>
+      <w:proofErr w:type="spellEnd"/>
+      <w:r>
+        <w:rPr>
+          <w:rFonts w:ascii="Consolas" w:eastAsia="Times New Roman" w:hAnsi="Consolas" w:cs="Times New Roman"/>
+          <w:color w:val="D4D4D4"/>
+          <w:kern w:val="0"/>
+          <w:sz w:val="12"/>
+          <w:szCs w:val="12"/>
+          <w:lang w:eastAsia="pt-BR"/>
+          <w14:ligatures w14:val="none"/>
+        </w:rPr>
+        <w:t xml:space="preserve"> </w:t>
+      </w:r>
+      <w:r>
+        <w:rPr>
+          <w:rFonts w:ascii="Consolas" w:eastAsia="Times New Roman" w:hAnsi="Consolas" w:cs="Times New Roman"/>
+          <w:color w:val="DCDCAA"/>
+          <w:kern w:val="0"/>
+          <w:sz w:val="12"/>
+          <w:szCs w:val="12"/>
+          <w:lang w:eastAsia="pt-BR"/>
+          <w14:ligatures w14:val="none"/>
+        </w:rPr>
+        <w:t>__</w:t>
+      </w:r>
+      <w:proofErr w:type="gramStart"/>
+      <w:r>
+        <w:rPr>
+          <w:rFonts w:ascii="Consolas" w:eastAsia="Times New Roman" w:hAnsi="Consolas" w:cs="Times New Roman"/>
+          <w:color w:val="DCDCAA"/>
+          <w:kern w:val="0"/>
+          <w:sz w:val="12"/>
+          <w:szCs w:val="12"/>
+          <w:lang w:eastAsia="pt-BR"/>
+          <w14:ligatures w14:val="none"/>
+        </w:rPr>
+        <w:t>set</w:t>
+      </w:r>
+      <w:r>
+        <w:rPr>
+          <w:rFonts w:ascii="Consolas" w:eastAsia="Times New Roman" w:hAnsi="Consolas" w:cs="Times New Roman"/>
+          <w:color w:val="D4D4D4"/>
+          <w:kern w:val="0"/>
+          <w:sz w:val="12"/>
+          <w:szCs w:val="12"/>
+          <w:lang w:eastAsia="pt-BR"/>
+          <w14:ligatures w14:val="none"/>
+        </w:rPr>
+        <w:t>(</w:t>
+      </w:r>
+      <w:proofErr w:type="gramEnd"/>
+      <w:r>
+        <w:rPr>
+          <w:rFonts w:ascii="Consolas" w:eastAsia="Times New Roman" w:hAnsi="Consolas" w:cs="Times New Roman"/>
+          <w:color w:val="9CDCFE"/>
+          <w:kern w:val="0"/>
+          <w:sz w:val="12"/>
+          <w:szCs w:val="12"/>
+          <w:lang w:eastAsia="pt-BR"/>
+          <w14:ligatures w14:val="none"/>
+        </w:rPr>
+        <w:t>$atributo</w:t>
+      </w:r>
+      <w:r>
+        <w:rPr>
+          <w:rFonts w:ascii="Consolas" w:eastAsia="Times New Roman" w:hAnsi="Consolas" w:cs="Times New Roman"/>
+          <w:color w:val="D4D4D4"/>
+          <w:kern w:val="0"/>
+          <w:sz w:val="12"/>
+          <w:szCs w:val="12"/>
+          <w:lang w:eastAsia="pt-BR"/>
+          <w14:ligatures w14:val="none"/>
+        </w:rPr>
+        <w:t xml:space="preserve">, </w:t>
+      </w:r>
+      <w:r>
+        <w:rPr>
+          <w:rFonts w:ascii="Consolas" w:eastAsia="Times New Roman" w:hAnsi="Consolas" w:cs="Times New Roman"/>
+          <w:color w:val="9CDCFE"/>
+          <w:kern w:val="0"/>
+          <w:sz w:val="12"/>
+          <w:szCs w:val="12"/>
+          <w:lang w:eastAsia="pt-BR"/>
+          <w14:ligatures w14:val="none"/>
+        </w:rPr>
+        <w:t>$valor</w:t>
+      </w:r>
+      <w:r>
+        <w:rPr>
+          <w:rFonts w:ascii="Consolas" w:eastAsia="Times New Roman" w:hAnsi="Consolas" w:cs="Times New Roman"/>
+          <w:color w:val="D4D4D4"/>
+          <w:kern w:val="0"/>
+          <w:sz w:val="12"/>
+          <w:szCs w:val="12"/>
+          <w:lang w:eastAsia="pt-BR"/>
+          <w14:ligatures w14:val="none"/>
+        </w:rPr>
+        <w:t>)</w:t>
+      </w:r>
+    </w:p>
+    <w:p>
+      <w:pPr>
+        <w:shd w:val="clear" w:color="auto" w:fill="1F1F1F"/>
+        <w:spacing w:after="0" w:line="240" w:lineRule="auto"/>
+        <w:rPr>
+          <w:rFonts w:ascii="Consolas" w:eastAsia="Times New Roman" w:hAnsi="Consolas" w:cs="Times New Roman"/>
+          <w:color w:val="CCCCCC"/>
+          <w:kern w:val="0"/>
+          <w:sz w:val="12"/>
+          <w:szCs w:val="12"/>
+          <w:lang w:eastAsia="pt-BR"/>
+          <w14:ligatures w14:val="none"/>
+        </w:rPr>
+      </w:pPr>
+      <w:r>
+        <w:rPr>
+          <w:rFonts w:ascii="Consolas" w:eastAsia="Times New Roman" w:hAnsi="Consolas" w:cs="Times New Roman"/>
+          <w:color w:val="D4D4D4"/>
+          <w:kern w:val="0"/>
+          <w:sz w:val="12"/>
+          <w:szCs w:val="12"/>
+          <w:lang w:eastAsia="pt-BR"/>
+          <w14:ligatures w14:val="none"/>
+        </w:rPr>
+        <w:t>    {</w:t>
+      </w:r>
+    </w:p>
+    <w:p>
+      <w:pPr>
+        <w:shd w:val="clear" w:color="auto" w:fill="1F1F1F"/>
+        <w:spacing w:after="0" w:line="240" w:lineRule="auto"/>
+        <w:rPr>
+          <w:rFonts w:ascii="Consolas" w:eastAsia="Times New Roman" w:hAnsi="Consolas" w:cs="Times New Roman"/>
+          <w:color w:val="CCCCCC"/>
+          <w:kern w:val="0"/>
+          <w:sz w:val="12"/>
+          <w:szCs w:val="12"/>
+          <w:lang w:eastAsia="pt-BR"/>
+          <w14:ligatures w14:val="none"/>
+        </w:rPr>
+      </w:pPr>
+      <w:r>
+        <w:rPr>
+          <w:rFonts w:ascii="Consolas" w:eastAsia="Times New Roman" w:hAnsi="Consolas" w:cs="Times New Roman"/>
+          <w:color w:val="D4D4D4"/>
+          <w:kern w:val="0"/>
+          <w:sz w:val="12"/>
+          <w:szCs w:val="12"/>
+          <w:lang w:eastAsia="pt-BR"/>
+          <w14:ligatures w14:val="none"/>
+        </w:rPr>
+        <w:t xml:space="preserve">        </w:t>
+      </w:r>
+      <w:r>
+        <w:rPr>
+          <w:rFonts w:ascii="Consolas" w:eastAsia="Times New Roman" w:hAnsi="Consolas" w:cs="Times New Roman"/>
+          <w:color w:val="569CD6"/>
+          <w:kern w:val="0"/>
+          <w:sz w:val="12"/>
+          <w:szCs w:val="12"/>
+          <w:lang w:eastAsia="pt-BR"/>
+          <w14:ligatures w14:val="none"/>
+        </w:rPr>
+        <w:t>$</w:t>
+      </w:r>
+      <w:proofErr w:type="spellStart"/>
+      <w:r>
+        <w:rPr>
+          <w:rFonts w:ascii="Consolas" w:eastAsia="Times New Roman" w:hAnsi="Consolas" w:cs="Times New Roman"/>
+          <w:color w:val="569CD6"/>
+          <w:kern w:val="0"/>
+          <w:sz w:val="12"/>
+          <w:szCs w:val="12"/>
+          <w:lang w:eastAsia="pt-BR"/>
+          <w14:ligatures w14:val="none"/>
+        </w:rPr>
+        <w:t>this</w:t>
+      </w:r>
+      <w:proofErr w:type="spellEnd"/>
+      <w:r>
+        <w:rPr>
+          <w:rFonts w:ascii="Consolas" w:eastAsia="Times New Roman" w:hAnsi="Consolas" w:cs="Times New Roman"/>
+          <w:color w:val="D4D4D4"/>
+          <w:kern w:val="0"/>
+          <w:sz w:val="12"/>
+          <w:szCs w:val="12"/>
+          <w:lang w:eastAsia="pt-BR"/>
+          <w14:ligatures w14:val="none"/>
+        </w:rPr>
+        <w:t>-&gt;</w:t>
+      </w:r>
+      <w:r>
+        <w:rPr>
+          <w:rFonts w:ascii="Consolas" w:eastAsia="Times New Roman" w:hAnsi="Consolas" w:cs="Times New Roman"/>
+          <w:color w:val="9CDCFE"/>
+          <w:kern w:val="0"/>
+          <w:sz w:val="12"/>
+          <w:szCs w:val="12"/>
+          <w:lang w:eastAsia="pt-BR"/>
+          <w14:ligatures w14:val="none"/>
+        </w:rPr>
+        <w:t>$atributo</w:t>
+      </w:r>
+      <w:r>
+        <w:rPr>
+          <w:rFonts w:ascii="Consolas" w:eastAsia="Times New Roman" w:hAnsi="Consolas" w:cs="Times New Roman"/>
+          <w:color w:val="D4D4D4"/>
+          <w:kern w:val="0"/>
+          <w:sz w:val="12"/>
+          <w:szCs w:val="12"/>
+          <w:lang w:eastAsia="pt-BR"/>
+          <w14:ligatures w14:val="none"/>
+        </w:rPr>
+        <w:t xml:space="preserve"> = </w:t>
+      </w:r>
+      <w:r>
+        <w:rPr>
+          <w:rFonts w:ascii="Consolas" w:eastAsia="Times New Roman" w:hAnsi="Consolas" w:cs="Times New Roman"/>
+          <w:color w:val="9CDCFE"/>
+          <w:kern w:val="0"/>
+          <w:sz w:val="12"/>
+          <w:szCs w:val="12"/>
+          <w:lang w:eastAsia="pt-BR"/>
+          <w14:ligatures w14:val="none"/>
+        </w:rPr>
+        <w:t>$valor</w:t>
+      </w:r>
+      <w:r>
+        <w:rPr>
+          <w:rFonts w:ascii="Consolas" w:eastAsia="Times New Roman" w:hAnsi="Consolas" w:cs="Times New Roman"/>
+          <w:color w:val="D4D4D4"/>
+          <w:kern w:val="0"/>
+          <w:sz w:val="12"/>
+          <w:szCs w:val="12"/>
+          <w:lang w:eastAsia="pt-BR"/>
+          <w14:ligatures w14:val="none"/>
+        </w:rPr>
+        <w:t>;</w:t>
+      </w:r>
+    </w:p>
+    <w:p>
+      <w:pPr>
+        <w:shd w:val="clear" w:color="auto" w:fill="1F1F1F"/>
+        <w:spacing w:after="0" w:line="240" w:lineRule="auto"/>
+        <w:rPr>
+          <w:rFonts w:ascii="Consolas" w:eastAsia="Times New Roman" w:hAnsi="Consolas" w:cs="Times New Roman"/>
+          <w:color w:val="CCCCCC"/>
+          <w:kern w:val="0"/>
+          <w:sz w:val="12"/>
+          <w:szCs w:val="12"/>
+          <w:lang w:eastAsia="pt-BR"/>
+          <w14:ligatures w14:val="none"/>
+        </w:rPr>
+      </w:pPr>
+      <w:r>
+        <w:rPr>
+          <w:rFonts w:ascii="Consolas" w:eastAsia="Times New Roman" w:hAnsi="Consolas" w:cs="Times New Roman"/>
+          <w:color w:val="D4D4D4"/>
+          <w:kern w:val="0"/>
+          <w:sz w:val="12"/>
+          <w:szCs w:val="12"/>
+          <w:lang w:eastAsia="pt-BR"/>
+          <w14:ligatures w14:val="none"/>
+        </w:rPr>
+        <w:t>    }</w:t>
+      </w:r>
+    </w:p>
+    <w:p>
+      <w:pPr>
+        <w:shd w:val="clear" w:color="auto" w:fill="1F1F1F"/>
+        <w:spacing w:after="0" w:line="240" w:lineRule="auto"/>
+        <w:rPr>
+          <w:rFonts w:ascii="Consolas" w:eastAsia="Times New Roman" w:hAnsi="Consolas" w:cs="Times New Roman"/>
+          <w:color w:val="CCCCCC"/>
+          <w:kern w:val="0"/>
+          <w:sz w:val="12"/>
+          <w:szCs w:val="12"/>
+          <w:lang w:eastAsia="pt-BR"/>
+          <w14:ligatures w14:val="none"/>
+        </w:rPr>
+      </w:pPr>
+      <w:r>
+        <w:rPr>
+          <w:rFonts w:ascii="Consolas" w:eastAsia="Times New Roman" w:hAnsi="Consolas" w:cs="Times New Roman"/>
+          <w:color w:val="D4D4D4"/>
+          <w:kern w:val="0"/>
+          <w:sz w:val="12"/>
+          <w:szCs w:val="12"/>
+          <w:lang w:eastAsia="pt-BR"/>
+          <w14:ligatures w14:val="none"/>
+        </w:rPr>
+        <w:t>}</w:t>
+      </w:r>
+    </w:p>
+    <w:p>
+      <w:pPr>
+        <w:jc w:val="both"/>
+        <w:rPr>
+          <w:rFonts w:ascii="Arial" w:hAnsi="Arial" w:cs="Arial"/>
+          <w:b/>
+          <w:bCs/>
+          <w:i/>
+          <w:iCs/>
+          <w:sz w:val="24"/>
+          <w:szCs w:val="24"/>
+        </w:rPr>
+      </w:pPr>
+    </w:p>
+    <w:p>
+      <w:pPr>
+        <w:jc w:val="both"/>
+        <w:rPr>
+          <w:rFonts w:ascii="Arial" w:hAnsi="Arial" w:cs="Arial"/>
+          <w:b/>
+          <w:bCs/>
+          <w:sz w:val="24"/>
+          <w:szCs w:val="24"/>
+        </w:rPr>
+      </w:pPr>
+      <w:r>
+        <w:rPr>
+          <w:rFonts w:ascii="Arial" w:hAnsi="Arial" w:cs="Arial"/>
+          <w:b/>
+          <w:bCs/>
+          <w:sz w:val="24"/>
+          <w:szCs w:val="24"/>
+        </w:rPr>
+        <w:t xml:space="preserve">Criando a classe </w:t>
+      </w:r>
+      <w:proofErr w:type="spellStart"/>
+      <w:r>
+        <w:rPr>
+          <w:rFonts w:ascii="Arial" w:hAnsi="Arial" w:cs="Arial"/>
+          <w:b/>
+          <w:bCs/>
+          <w:sz w:val="24"/>
+          <w:szCs w:val="24"/>
+        </w:rPr>
+        <w:t>TarefaService</w:t>
+      </w:r>
+      <w:proofErr w:type="spellEnd"/>
+    </w:p>
+    <w:p>
+      <w:pPr>
+        <w:jc w:val="both"/>
+        <w:rPr>
+          <w:rFonts w:ascii="Arial" w:hAnsi="Arial" w:cs="Arial"/>
+          <w:sz w:val="24"/>
+          <w:szCs w:val="24"/>
+        </w:rPr>
+      </w:pPr>
+      <w:r>
+        <w:rPr>
+          <w:rFonts w:ascii="Arial" w:hAnsi="Arial" w:cs="Arial"/>
+          <w:sz w:val="24"/>
+          <w:szCs w:val="24"/>
+        </w:rPr>
+        <w:t>- Será utilizada para a instância de um objeto que vai intermediar a gravação de uma tarefa no banco de dados.</w:t>
+      </w:r>
+    </w:p>
     <w:sectPr>
       <w:pgSz w:w="11906" w:h="16838"/>
       <w:pgMar w:top="1417" w:right="1701" w:bottom="1417" w:left="1701" w:header="708" w:footer="708" w:gutter="0"/>

</xml_diff>